<commit_message>
Ponga calificacion en el word del informe de autoevaluacion
</commit_message>
<xml_diff>
--- a/POSGSOFT/Informe de autoevaluación.docx
+++ b/POSGSOFT/Informe de autoevaluación.docx
@@ -37,25 +37,7 @@
           <w:sz w:val="24"/>
           <w:szCs w:val="24"/>
         </w:rPr>
-        <w:t xml:space="preserve">El mayor problema que experimenté al momento de hacer el proyecto fue el apartado del ingreso de las calificaciones, comentarios y criterios de evaluación. Esta parte, me produjo grandes respecto a de qué manera ejecutarlo, cual sería la manera más eficiente y de que manera no tendría que crear tantos métodos, nuevas variables, etc. Al final, este apartado produjo incluso un </w:t>
-      </w:r>
-      <w:proofErr w:type="spellStart"/>
-      <w:r>
-        <w:rPr>
-          <w:rFonts w:ascii="Arial" w:hAnsi="Arial" w:cs="Arial"/>
-          <w:sz w:val="24"/>
-          <w:szCs w:val="24"/>
-        </w:rPr>
-        <w:t>refactor</w:t>
-      </w:r>
-      <w:proofErr w:type="spellEnd"/>
-      <w:r>
-        <w:rPr>
-          <w:rFonts w:ascii="Arial" w:hAnsi="Arial" w:cs="Arial"/>
-          <w:sz w:val="24"/>
-          <w:szCs w:val="24"/>
-        </w:rPr>
-        <w:t xml:space="preserve"> en el proyecto, debido a que la manera en la que estaba estructurada en el diagrama de clases no me convencía al momento de la creación del código y preferí cambiarlos. </w:t>
+        <w:t xml:space="preserve">El mayor problema que experimenté al momento de hacer el proyecto fue el apartado del ingreso de las calificaciones, comentarios y criterios de evaluación. Esta parte, me produjo grandes respecto a de qué manera ejecutarlo, cual sería la manera más eficiente y de que manera no tendría que crear tantos métodos, nuevas variables, etc. Al final, este apartado produjo incluso un refactor en el proyecto, debido a que la manera en la que estaba estructurada en el diagrama de clases no me convencía al momento de la creación del código y preferí cambiarlos. </w:t>
       </w:r>
     </w:p>
     <w:p>
@@ -90,6 +72,14 @@
           <w:szCs w:val="24"/>
         </w:rPr>
         <w:t xml:space="preserve">Al hacerme de forma individual todo el trabajo recayó sobre mi y decidí no buscar mucha ayuda y atreverme a hacer el código en su totalidad por mi cuenta, de esta manera reté mi conocimiento y aprendizajes hasta el momento y estoy bastante convencido y satisfecho con el resultado que obtuve. </w:t>
+      </w:r>
+      <w:r>
+        <w:rPr>
+          <w:rFonts w:ascii="Arial" w:hAnsi="Arial" w:cs="Arial"/>
+          <w:sz w:val="24"/>
+          <w:szCs w:val="24"/>
+        </w:rPr>
+        <w:t>Por ende, aunque mi empeño en el trabajo fue bastante grande, creo que pudo ser por mucho mejorable, y según yo, me quedé corto con algunas funcionalidades. Es por ello, que mi nota en el proyecto es 4.5.</w:t>
       </w:r>
     </w:p>
     <w:sectPr>

</xml_diff>